<commit_message>
reformulando características do projeto
</commit_message>
<xml_diff>
--- a/Caracteristica do projeto.docx
+++ b/Caracteristica do projeto.docx
@@ -35,7 +35,6 @@
           <w:szCs w:val="32"/>
         </w:rPr>
       </w:pPr>
-      <w:proofErr w:type="spellStart"/>
       <w:r>
         <w:rPr>
           <w:rFonts w:ascii="Arial" w:hAnsi="Arial" w:cs="Arial"/>
@@ -44,31 +43,8 @@
           <w:sz w:val="32"/>
           <w:szCs w:val="32"/>
         </w:rPr>
-        <w:t>One</w:t>
-      </w:r>
-      <w:proofErr w:type="spellEnd"/>
-      <w:r>
-        <w:rPr>
-          <w:rFonts w:ascii="Arial" w:hAnsi="Arial" w:cs="Arial"/>
-          <w:b/>
-          <w:color w:val="000000" w:themeColor="text1"/>
-          <w:sz w:val="32"/>
-          <w:szCs w:val="32"/>
-        </w:rPr>
-        <w:t xml:space="preserve"> </w:t>
-      </w:r>
-      <w:proofErr w:type="spellStart"/>
-      <w:r>
-        <w:rPr>
-          <w:rFonts w:ascii="Arial" w:hAnsi="Arial" w:cs="Arial"/>
-          <w:b/>
-          <w:color w:val="000000" w:themeColor="text1"/>
-          <w:sz w:val="32"/>
-          <w:szCs w:val="32"/>
-        </w:rPr>
-        <w:t>Solutions</w:t>
-      </w:r>
-      <w:proofErr w:type="spellEnd"/>
+        <w:t>One Solutions</w:t>
+      </w:r>
     </w:p>
     <w:p>
       <w:pPr>
@@ -200,116 +176,190 @@
         <w:t>Marcelo Santos 01202037</w:t>
       </w:r>
     </w:p>
-    <w:p>
-      <w:pPr>
-        <w:jc w:val="center"/>
-        <w:rPr>
-          <w:rFonts w:ascii="Arial" w:eastAsia="Times New Roman" w:hAnsi="Arial" w:cs="Arial"/>
-          <w:color w:val="000000" w:themeColor="text1"/>
-          <w:shd w:val="clear" w:color="auto" w:fill="F5F5F5"/>
-          <w:lang w:eastAsia="pt-BR"/>
-        </w:rPr>
-      </w:pPr>
-    </w:p>
-    <w:p>
-      <w:pPr>
-        <w:jc w:val="both"/>
-        <w:rPr>
-          <w:rFonts w:ascii="Helvetica" w:hAnsi="Helvetica" w:cs="Helvetica"/>
-          <w:spacing w:val="2"/>
-          <w:sz w:val="21"/>
-          <w:szCs w:val="21"/>
-          <w:shd w:val="clear" w:color="auto" w:fill="E8EAF6"/>
-        </w:rPr>
-      </w:pPr>
-      <w:r>
-        <w:rPr>
-          <w:rFonts w:ascii="Helvetica" w:hAnsi="Helvetica" w:cs="Helvetica"/>
-          <w:spacing w:val="2"/>
-          <w:sz w:val="21"/>
-          <w:szCs w:val="21"/>
-          <w:shd w:val="clear" w:color="auto" w:fill="E8EAF6"/>
-        </w:rPr>
+    <w:p/>
+    <w:p>
+      <w:r>
         <w:t xml:space="preserve">O projeto </w:t>
       </w:r>
-      <w:proofErr w:type="spellStart"/>
-      <w:r>
-        <w:rPr>
-          <w:rFonts w:ascii="Helvetica" w:hAnsi="Helvetica" w:cs="Helvetica"/>
-          <w:spacing w:val="2"/>
-          <w:sz w:val="21"/>
-          <w:szCs w:val="21"/>
-          <w:shd w:val="clear" w:color="auto" w:fill="E8EAF6"/>
-        </w:rPr>
-        <w:t>One</w:t>
-      </w:r>
-      <w:proofErr w:type="spellEnd"/>
-      <w:r>
-        <w:rPr>
-          <w:rFonts w:ascii="Helvetica" w:hAnsi="Helvetica" w:cs="Helvetica"/>
-          <w:spacing w:val="2"/>
-          <w:sz w:val="21"/>
-          <w:szCs w:val="21"/>
-          <w:shd w:val="clear" w:color="auto" w:fill="E8EAF6"/>
-        </w:rPr>
+      <w:r>
+        <w:t>One Solutions</w:t>
+      </w:r>
+      <w:r>
+        <w:t xml:space="preserve"> monitora a temperatura e a umidade do data center para evitar acidentes, reduzir o tempo de inatividade e evitar a degradação do desempenho devido ao calor, etc. Encontr</w:t>
+      </w:r>
+      <w:r>
+        <w:t>ar</w:t>
+      </w:r>
+      <w:r>
+        <w:t xml:space="preserve"> um equilíbrio entre manter a necessidade de eficiência energética </w:t>
+      </w:r>
+      <w:r>
+        <w:t xml:space="preserve">, a </w:t>
+      </w:r>
+      <w:r>
+        <w:t>funcionalidade ideal e a meta de permitir que os gerentes de data center se adaptem às mudanças nos níveis de temperatura e umidade.</w:t>
+      </w:r>
+    </w:p>
+    <w:p>
+      <w:r>
+        <w:t>Para evitar o superaquecimento da máquina, foi criado um método de manutenção do funcionamento normal</w:t>
+      </w:r>
+      <w:r>
+        <w:t>.</w:t>
+      </w:r>
+      <w:r>
         <w:t xml:space="preserve"> </w:t>
       </w:r>
-      <w:proofErr w:type="spellStart"/>
-      <w:r>
-        <w:rPr>
-          <w:rFonts w:ascii="Helvetica" w:hAnsi="Helvetica" w:cs="Helvetica"/>
-          <w:spacing w:val="2"/>
-          <w:sz w:val="21"/>
-          <w:szCs w:val="21"/>
-          <w:shd w:val="clear" w:color="auto" w:fill="E8EAF6"/>
-        </w:rPr>
-        <w:t>Solutions</w:t>
-      </w:r>
-      <w:proofErr w:type="spellEnd"/>
-      <w:r>
-        <w:rPr>
-          <w:rFonts w:ascii="Helvetica" w:hAnsi="Helvetica" w:cs="Helvetica"/>
-          <w:spacing w:val="2"/>
-          <w:sz w:val="21"/>
-          <w:szCs w:val="21"/>
-          <w:shd w:val="clear" w:color="auto" w:fill="E8EAF6"/>
-        </w:rPr>
-        <w:t xml:space="preserve"> monitora a temperatura e a umidade do data center para evitar acidentes, reduzir o tempo de inatividade não planejado causado por condições ambientais e evitar a degradação do desempenho devido ao </w:t>
-      </w:r>
-      <w:proofErr w:type="gramStart"/>
-      <w:r>
-        <w:rPr>
-          <w:rFonts w:ascii="Helvetica" w:hAnsi="Helvetica" w:cs="Helvetica"/>
-          <w:spacing w:val="2"/>
-          <w:sz w:val="21"/>
-          <w:szCs w:val="21"/>
-          <w:shd w:val="clear" w:color="auto" w:fill="E8EAF6"/>
-        </w:rPr>
-        <w:t>calor, etc.</w:t>
-      </w:r>
-      <w:proofErr w:type="gramEnd"/>
-      <w:r>
-        <w:rPr>
-          <w:rFonts w:ascii="Helvetica" w:hAnsi="Helvetica" w:cs="Helvetica"/>
-          <w:spacing w:val="2"/>
-          <w:sz w:val="21"/>
-          <w:szCs w:val="21"/>
-          <w:shd w:val="clear" w:color="auto" w:fill="E8EAF6"/>
-        </w:rPr>
-        <w:t xml:space="preserve"> Encontre um equilíbrio entre manter a necessidade de eficiência energética e a funcionalidade ideal e a meta de permitir que os gerentes de data center se adaptem às mudanças nos níveis de temperatura e </w:t>
-      </w:r>
-      <w:proofErr w:type="spellStart"/>
-      <w:r>
-        <w:rPr>
-          <w:rFonts w:ascii="Helvetica" w:hAnsi="Helvetica" w:cs="Helvetica"/>
-          <w:spacing w:val="2"/>
-          <w:sz w:val="21"/>
-          <w:szCs w:val="21"/>
-          <w:shd w:val="clear" w:color="auto" w:fill="E8EAF6"/>
-        </w:rPr>
-        <w:t>umidade.</w:t>
-      </w:r>
-      <w:proofErr w:type="spellEnd"/>
+      <w:r>
+        <w:t>P</w:t>
+      </w:r>
+      <w:r>
+        <w:t>ara</w:t>
+      </w:r>
+      <w:r>
+        <w:t xml:space="preserve"> isso</w:t>
+      </w:r>
+      <w:r>
+        <w:t>, foi criado o padrão TIA</w:t>
+      </w:r>
+      <w:r>
+        <w:t>-</w:t>
+      </w:r>
+      <w:r>
+        <w:t xml:space="preserve">942 para descrever a infraestrutura necessária desses data centers, incluindo a faixa de temperatura ideal para o bom funcionamento do sistema. Se o ar condicionado falhar, a temperatura do </w:t>
+      </w:r>
+      <w:r>
+        <w:t>data center</w:t>
+      </w:r>
+      <w:r>
+        <w:t xml:space="preserve"> </w:t>
+      </w:r>
+      <w:r>
+        <w:t xml:space="preserve">deverá </w:t>
+      </w:r>
+      <w:r>
+        <w:t>est</w:t>
+      </w:r>
+      <w:r>
+        <w:t>ar</w:t>
+      </w:r>
+      <w:r>
+        <w:t xml:space="preserve"> entre 20</w:t>
+      </w:r>
+      <w:r>
+        <w:t>ºC</w:t>
+      </w:r>
+      <w:r>
+        <w:t xml:space="preserve"> e 25</w:t>
+      </w:r>
+      <w:r>
+        <w:t>ºC</w:t>
+      </w:r>
+      <w:r>
+        <w:t xml:space="preserve"> para garantir </w:t>
+      </w:r>
+      <w:r>
+        <w:t>o seu melhor funcionamento</w:t>
+      </w:r>
+      <w:r>
+        <w:t>.</w:t>
+      </w:r>
+      <w:r>
+        <w:t xml:space="preserve"> </w:t>
+      </w:r>
+      <w:r>
+        <w:t>E</w:t>
+      </w:r>
+      <w:r>
+        <w:t>m alguns casos, o fabricante relatará a temperatura apropriada,</w:t>
+      </w:r>
+      <w:r>
+        <w:t xml:space="preserve"> por</w:t>
+      </w:r>
+      <w:r>
+        <w:t xml:space="preserve"> </w:t>
+      </w:r>
+      <w:r>
+        <w:t xml:space="preserve">exemplo: </w:t>
+      </w:r>
+      <w:r>
+        <w:t>HP 22</w:t>
+      </w:r>
+      <w:r>
+        <w:t>º</w:t>
+      </w:r>
+      <w:r>
+        <w:t>C, IBM 22</w:t>
+      </w:r>
+      <w:r>
+        <w:t>º</w:t>
+      </w:r>
+      <w:r>
+        <w:t>C e Dell 23</w:t>
+      </w:r>
+      <w:r>
+        <w:t>º</w:t>
+      </w:r>
+      <w:r>
+        <w:t xml:space="preserve">C. </w:t>
+      </w:r>
+    </w:p>
+    <w:p>
+      <w:r>
+        <w:t xml:space="preserve">No entanto, </w:t>
+      </w:r>
+      <w:r>
+        <w:t xml:space="preserve">segundo a </w:t>
+      </w:r>
+      <w:r>
+        <w:t>ASHRAE</w:t>
+      </w:r>
+      <w:r>
+        <w:t>(Sociedade Americana de Engenheiros de Temperatura),</w:t>
+      </w:r>
+      <w:r>
+        <w:t xml:space="preserve"> a faixa ideal</w:t>
+      </w:r>
+      <w:r>
+        <w:t xml:space="preserve"> </w:t>
+      </w:r>
+      <w:r>
+        <w:t xml:space="preserve">é de 25°C a 27°C, e aponta que cada data center tem suas próprias necessidades, mas além disso, é recomendado que sua temperatura não seja inferior ou superior a este valor </w:t>
+      </w:r>
+      <w:r>
+        <w:t>(18ºC a 27ºC)</w:t>
+      </w:r>
+      <w:r>
+        <w:t xml:space="preserve"> </w:t>
+      </w:r>
+      <w:r>
+        <w:t xml:space="preserve">e </w:t>
+      </w:r>
+      <w:r>
+        <w:t>umidade relativa entre 40</w:t>
+      </w:r>
+      <w:r>
+        <w:t>%</w:t>
+      </w:r>
+      <w:r>
+        <w:t xml:space="preserve"> a 55</w:t>
+      </w:r>
+      <w:r>
+        <w:t>%</w:t>
+      </w:r>
+      <w:r>
+        <w:t>.</w:t>
+      </w:r>
+    </w:p>
+    <w:p>
+      <w:r>
+        <w:t>Portanto,para medição de temperatura no nosso projeto, foi determinado uma faixa de temperatura ideal de 20ºC a 27ºC(faixa verde), a temperatura de aviso é de 21ºC e 28ºC(Faixa amarela), a temperatura de emergência é de 17ºC e 35ºC(Faixa laranja) e a temperatura crítica é de 13ºC e 39ºC.</w:t>
+      </w:r>
+    </w:p>
+    <w:p>
+      <w:r>
+        <w:t>Para a medição de umidade, foi determinado uma faixa de temperatura ideal de 40% a 54%(faixa verde), a temperatura de aviso é de 39% e 55%(Faixa amarela), a temperatura de emergência é de 29% e 65%(Faixa laranja) e a temperatura crítica é de 27% e 67%.</w:t>
+      </w:r>
     </w:p>
     <w:p>
       <w:pPr>
@@ -318,112 +368,10 @@
         <w:jc w:val="both"/>
         <w:textAlignment w:val="baseline"/>
         <w:rPr>
-          <w:rFonts w:ascii="Helvetica" w:hAnsi="Helvetica" w:cs="Helvetica"/>
-          <w:spacing w:val="2"/>
-          <w:sz w:val="21"/>
-          <w:szCs w:val="21"/>
-          <w:shd w:val="clear" w:color="auto" w:fill="F8F6F7"/>
-        </w:rPr>
-      </w:pPr>
-      <w:r>
-        <w:rPr>
-          <w:rFonts w:ascii="Helvetica" w:hAnsi="Helvetica" w:cs="Helvetica"/>
-          <w:spacing w:val="2"/>
-          <w:sz w:val="21"/>
-          <w:szCs w:val="21"/>
-          <w:shd w:val="clear" w:color="auto" w:fill="F8F6F7"/>
-        </w:rPr>
-        <w:t xml:space="preserve">Para evitar o superaquecimento da máquina, foi criado um método de manutenção do funcionamento normal, para tanto, foi criado o padrão TIA 942 para descrever a infraestrutura necessária desses data centers, incluindo a faixa de temperatura ideal para o bom funcionamento do sistema. Se o ar condicionado falhar, a temperatura do dispositivo está entre 20C e 25C para garantir a confiabilidade, mas em alguns casos, o fabricante relatará a temperatura operacional apropriada, bem como HP 22C, IBM 22C e Dell 23C. No entanto, a temperatura ASHRAE American, a faixa de temperatura ideal da </w:t>
-      </w:r>
-      <w:r>
-        <w:rPr>
-          <w:rFonts w:ascii="Helvetica" w:hAnsi="Helvetica" w:cs="Helvetica"/>
-          <w:spacing w:val="2"/>
-          <w:sz w:val="21"/>
-          <w:szCs w:val="21"/>
-          <w:shd w:val="clear" w:color="auto" w:fill="F8F6F7"/>
-        </w:rPr>
-        <w:t>Sociedade Americana de Engenheiros de Temperatura</w:t>
-      </w:r>
-      <w:r>
-        <w:rPr>
-          <w:rFonts w:ascii="Helvetica" w:hAnsi="Helvetica" w:cs="Helvetica"/>
-          <w:spacing w:val="2"/>
-          <w:sz w:val="21"/>
-          <w:szCs w:val="21"/>
-          <w:shd w:val="clear" w:color="auto" w:fill="F8F6F7"/>
-        </w:rPr>
-        <w:t xml:space="preserve"> é de 25 ° C a 27 ° C, e aponta que cada data center tem suas próprias necessidades, mas além disso, é recomendado que sua temperatura não seja inferior ou superior a este valor . 18C a 27C, umidade relativa entre 40 a 55</w:t>
-      </w:r>
-    </w:p>
-    <w:p>
-      <w:pPr>
-        <w:shd w:val="clear" w:color="auto" w:fill="FFFFFF"/>
-        <w:spacing w:line="240" w:lineRule="auto"/>
-        <w:jc w:val="both"/>
-        <w:textAlignment w:val="baseline"/>
-        <w:rPr>
-          <w:rFonts w:ascii="Helvetica" w:hAnsi="Helvetica" w:cs="Helvetica"/>
-          <w:spacing w:val="2"/>
-          <w:sz w:val="21"/>
-          <w:szCs w:val="21"/>
-          <w:shd w:val="clear" w:color="auto" w:fill="E8EAF6"/>
-        </w:rPr>
-      </w:pPr>
-      <w:r>
-        <w:rPr>
-          <w:rFonts w:ascii="Helvetica" w:hAnsi="Helvetica" w:cs="Helvetica"/>
-          <w:spacing w:val="2"/>
-          <w:sz w:val="21"/>
-          <w:szCs w:val="21"/>
-          <w:shd w:val="clear" w:color="auto" w:fill="E8EAF6"/>
-        </w:rPr>
-        <w:t xml:space="preserve">Os maiores players em setores como Google, Microsoft, HP e Intel estão usando "alta temperatura". Para economizar dinheiro no consumo de energia, isso não é nada especial. </w:t>
-      </w:r>
-    </w:p>
-    <w:p>
-      <w:pPr>
-        <w:shd w:val="clear" w:color="auto" w:fill="FFFFFF"/>
-        <w:spacing w:line="240" w:lineRule="auto"/>
-        <w:jc w:val="both"/>
-        <w:textAlignment w:val="baseline"/>
-        <w:rPr>
-          <w:rFonts w:ascii="Arial" w:hAnsi="Arial" w:cs="Arial"/>
-          <w:color w:val="000000" w:themeColor="text1"/>
-        </w:rPr>
-      </w:pPr>
-      <w:r>
-        <w:rPr>
-          <w:rFonts w:ascii="Helvetica" w:hAnsi="Helvetica" w:cs="Helvetica"/>
-          <w:spacing w:val="2"/>
-          <w:sz w:val="21"/>
-          <w:szCs w:val="21"/>
-          <w:shd w:val="clear" w:color="auto" w:fill="E8EAF6"/>
-        </w:rPr>
-        <w:t xml:space="preserve">Portanto, é necessário utilizar equipamentos e tecnologia para aumentar a temperatura sem danificar o equipamento. Estratégia Também deve-se prestar atenção à umidade, pois no ambiente do data center pode ocorrer condensação excessiva de umidade, que pode danificar o equipamento ou até mesmo causar um acidente, em caso de baixa umidade pode-se gerar eletricidade estática. 55% </w:t>
-      </w:r>
-      <w:proofErr w:type="gramStart"/>
-      <w:r>
-        <w:rPr>
-          <w:rFonts w:ascii="Helvetica" w:hAnsi="Helvetica" w:cs="Helvetica"/>
-          <w:spacing w:val="2"/>
-          <w:sz w:val="21"/>
-          <w:szCs w:val="21"/>
-          <w:shd w:val="clear" w:color="auto" w:fill="E8EAF6"/>
-        </w:rPr>
-        <w:t>recomendado Portanto</w:t>
-      </w:r>
-      <w:proofErr w:type="gramEnd"/>
-      <w:r>
-        <w:rPr>
-          <w:rFonts w:ascii="Helvetica" w:hAnsi="Helvetica" w:cs="Helvetica"/>
-          <w:spacing w:val="2"/>
-          <w:sz w:val="21"/>
-          <w:szCs w:val="21"/>
-          <w:shd w:val="clear" w:color="auto" w:fill="E8EAF6"/>
-        </w:rPr>
-        <w:t>, a faixa de temperatura ideal de 20 a 27 para o verde foi determinada para nosso projeto, a temperatura de aviso para o amarelo é de 28 graus Celsius, a temperatura de emergência para o laranja é de 29 graus Celsius e a temperatura crítica para o vermelho é de 30 graus Celsius.</w:t>
-      </w:r>
+          <w:rFonts w:ascii="Arial" w:hAnsi="Arial" w:cs="Arial"/>
+          <w:color w:val="000000" w:themeColor="text1"/>
+        </w:rPr>
+      </w:pPr>
     </w:p>
     <w:p>
       <w:pPr>
@@ -508,40 +456,125 @@
           <w:color w:val="000000" w:themeColor="text1"/>
         </w:rPr>
       </w:pPr>
-    </w:p>
-    <w:p>
-      <w:pPr>
-        <w:shd w:val="clear" w:color="auto" w:fill="FFFFFF"/>
-        <w:spacing w:line="240" w:lineRule="auto"/>
-        <w:jc w:val="both"/>
-        <w:textAlignment w:val="baseline"/>
-        <w:rPr>
-          <w:rFonts w:ascii="Arial" w:hAnsi="Arial" w:cs="Arial"/>
-          <w:color w:val="000000" w:themeColor="text1"/>
-        </w:rPr>
-      </w:pPr>
-      <w:r>
-        <w:rPr>
-          <w:rFonts w:ascii="Arial" w:hAnsi="Arial" w:cs="Arial"/>
-          <w:color w:val="000000" w:themeColor="text1"/>
-        </w:rPr>
-        <w:t>Para isso, iremos utilizar um sensor DHT11 que consegue medir temperatura e umidade, de excelente qualidade. Que trabalha numa faixa de 0 a 50</w:t>
-      </w:r>
-      <w:proofErr w:type="gramStart"/>
-      <w:r>
-        <w:rPr>
-          <w:rFonts w:ascii="Arial" w:hAnsi="Arial" w:cs="Arial"/>
-          <w:color w:val="000000" w:themeColor="text1"/>
-        </w:rPr>
-        <w:t>ºC  e</w:t>
-      </w:r>
-      <w:proofErr w:type="gramEnd"/>
-      <w:r>
-        <w:rPr>
-          <w:rFonts w:ascii="Arial" w:hAnsi="Arial" w:cs="Arial"/>
-          <w:color w:val="000000" w:themeColor="text1"/>
-        </w:rPr>
-        <w:t xml:space="preserve"> uma umidade de 20% a 80%, como visto na tabela seguinte:</w:t>
+      <w:r>
+        <w:rPr>
+          <w:rFonts w:ascii="Arial" w:hAnsi="Arial" w:cs="Arial"/>
+          <w:color w:val="000000" w:themeColor="text1"/>
+        </w:rPr>
+        <w:lastRenderedPageBreak/>
+        <w:t>Para isso, iremos utilizar um sensor DHT11</w:t>
+      </w:r>
+      <w:r>
+        <w:rPr>
+          <w:rFonts w:ascii="Arial" w:hAnsi="Arial" w:cs="Arial"/>
+          <w:color w:val="000000" w:themeColor="text1"/>
+        </w:rPr>
+        <w:t>,</w:t>
+      </w:r>
+      <w:r>
+        <w:rPr>
+          <w:rFonts w:ascii="Arial" w:hAnsi="Arial" w:cs="Arial"/>
+          <w:color w:val="000000" w:themeColor="text1"/>
+        </w:rPr>
+        <w:t xml:space="preserve"> que consegue medir temperatura e umidade</w:t>
+      </w:r>
+      <w:r>
+        <w:rPr>
+          <w:rFonts w:ascii="Arial" w:hAnsi="Arial" w:cs="Arial"/>
+          <w:color w:val="000000" w:themeColor="text1"/>
+        </w:rPr>
+        <w:t xml:space="preserve"> com bastante precisão</w:t>
+      </w:r>
+      <w:r>
+        <w:rPr>
+          <w:rFonts w:ascii="Arial" w:hAnsi="Arial" w:cs="Arial"/>
+          <w:color w:val="000000" w:themeColor="text1"/>
+        </w:rPr>
+        <w:t>.</w:t>
+      </w:r>
+      <w:r>
+        <w:rPr>
+          <w:rFonts w:ascii="Arial" w:hAnsi="Arial" w:cs="Arial"/>
+          <w:color w:val="000000" w:themeColor="text1"/>
+        </w:rPr>
+        <w:t xml:space="preserve"> Sua faixa de medição de temperatura vai de </w:t>
+      </w:r>
+      <w:r>
+        <w:rPr>
+          <w:rFonts w:ascii="Arial" w:hAnsi="Arial" w:cs="Arial"/>
+          <w:color w:val="000000" w:themeColor="text1"/>
+        </w:rPr>
+        <w:t xml:space="preserve"> 0</w:t>
+      </w:r>
+      <w:r>
+        <w:rPr>
+          <w:rFonts w:ascii="Arial" w:hAnsi="Arial" w:cs="Arial"/>
+          <w:color w:val="000000" w:themeColor="text1"/>
+        </w:rPr>
+        <w:t>ºC</w:t>
+      </w:r>
+      <w:r>
+        <w:rPr>
+          <w:rFonts w:ascii="Arial" w:hAnsi="Arial" w:cs="Arial"/>
+          <w:color w:val="000000" w:themeColor="text1"/>
+        </w:rPr>
+        <w:t xml:space="preserve"> a 50ºC  e</w:t>
+      </w:r>
+      <w:r>
+        <w:rPr>
+          <w:rFonts w:ascii="Arial" w:hAnsi="Arial" w:cs="Arial"/>
+          <w:color w:val="000000" w:themeColor="text1"/>
+        </w:rPr>
+        <w:t xml:space="preserve"> sua medição de</w:t>
+      </w:r>
+      <w:r>
+        <w:rPr>
+          <w:rFonts w:ascii="Arial" w:hAnsi="Arial" w:cs="Arial"/>
+          <w:color w:val="000000" w:themeColor="text1"/>
+        </w:rPr>
+        <w:t xml:space="preserve"> umidade</w:t>
+      </w:r>
+      <w:r>
+        <w:rPr>
+          <w:rFonts w:ascii="Arial" w:hAnsi="Arial" w:cs="Arial"/>
+          <w:color w:val="000000" w:themeColor="text1"/>
+        </w:rPr>
+        <w:t xml:space="preserve"> varia</w:t>
+      </w:r>
+      <w:r>
+        <w:rPr>
+          <w:rFonts w:ascii="Arial" w:hAnsi="Arial" w:cs="Arial"/>
+          <w:color w:val="000000" w:themeColor="text1"/>
+        </w:rPr>
+        <w:t xml:space="preserve"> de 20% a 80%, como</w:t>
+      </w:r>
+      <w:r>
+        <w:rPr>
+          <w:rFonts w:ascii="Arial" w:hAnsi="Arial" w:cs="Arial"/>
+          <w:color w:val="000000" w:themeColor="text1"/>
+        </w:rPr>
+        <w:t xml:space="preserve"> disposto</w:t>
+      </w:r>
+      <w:r>
+        <w:rPr>
+          <w:rFonts w:ascii="Arial" w:hAnsi="Arial" w:cs="Arial"/>
+          <w:color w:val="000000" w:themeColor="text1"/>
+        </w:rPr>
+        <w:t xml:space="preserve"> na tabela</w:t>
+      </w:r>
+      <w:r>
+        <w:rPr>
+          <w:rFonts w:ascii="Arial" w:hAnsi="Arial" w:cs="Arial"/>
+          <w:color w:val="000000" w:themeColor="text1"/>
+        </w:rPr>
+        <w:t xml:space="preserve"> abaixo</w:t>
+      </w:r>
+      <w:r>
+        <w:rPr>
+          <w:rFonts w:ascii="Arial" w:hAnsi="Arial" w:cs="Arial"/>
+          <w:color w:val="000000" w:themeColor="text1"/>
+        </w:rPr>
+        <w:t>:</w:t>
       </w:r>
     </w:p>
     <w:p>
@@ -620,9 +653,49 @@
           <w:color w:val="000000" w:themeColor="text1"/>
         </w:rPr>
       </w:pPr>
-    </w:p>
-    <w:p>
-      <w:pPr>
+      <w:r>
+        <w:rPr>
+          <w:rFonts w:ascii="Arial" w:hAnsi="Arial" w:cs="Arial"/>
+          <w:color w:val="000000" w:themeColor="text1"/>
+        </w:rPr>
+        <w:t>Temos como objetivo</w:t>
+      </w:r>
+      <w:r>
+        <w:rPr>
+          <w:rFonts w:ascii="Arial" w:hAnsi="Arial" w:cs="Arial"/>
+          <w:color w:val="000000" w:themeColor="text1"/>
+        </w:rPr>
+        <w:t xml:space="preserve"> enviar</w:t>
+      </w:r>
+      <w:r>
+        <w:rPr>
+          <w:rFonts w:ascii="Arial" w:hAnsi="Arial" w:cs="Arial"/>
+          <w:color w:val="000000" w:themeColor="text1"/>
+        </w:rPr>
+        <w:t xml:space="preserve"> alertas na aplicação</w:t>
+      </w:r>
+      <w:r>
+        <w:rPr>
+          <w:rFonts w:ascii="Arial" w:hAnsi="Arial" w:cs="Arial"/>
+          <w:color w:val="000000" w:themeColor="text1"/>
+        </w:rPr>
+        <w:t>:</w:t>
+      </w:r>
+      <w:r>
+        <w:rPr>
+          <w:rFonts w:ascii="Arial" w:hAnsi="Arial" w:cs="Arial"/>
+          <w:color w:val="000000" w:themeColor="text1"/>
+        </w:rPr>
+        <w:t xml:space="preserve"> </w:t>
+      </w:r>
+    </w:p>
+    <w:p>
+      <w:pPr>
+        <w:pStyle w:val="ListParagraph"/>
+        <w:numPr>
+          <w:ilvl w:val="0"/>
+          <w:numId w:val="2"/>
+        </w:numPr>
         <w:shd w:val="clear" w:color="auto" w:fill="FFFFFF"/>
         <w:spacing w:line="240" w:lineRule="auto"/>
         <w:jc w:val="both"/>
@@ -637,18 +710,88 @@
           <w:rFonts w:ascii="Arial" w:hAnsi="Arial" w:cs="Arial"/>
           <w:color w:val="000000" w:themeColor="text1"/>
         </w:rPr>
-        <w:t>Com ele, iremos utilizar somente um único sensor, e simular outros 2, que vão ter diferentes situações, no momento em que medimos a temperatura da sala, tivemos uma escala de 27ºC a 30ºC e 46% a 54%</w:t>
-      </w:r>
-      <w:r>
-        <w:rPr>
-          <w:rFonts w:ascii="Arial" w:hAnsi="Arial" w:cs="Arial"/>
-          <w:color w:val="000000" w:themeColor="text1"/>
-        </w:rPr>
-        <w:t xml:space="preserve">, em base com esses dados, decidimos em usar uma função para o sensor 2 de f(x)= x – 7 e para o sensor 3 f(y) = y – 11 , pois assim será possível fazer uma demonstração das 3 diferentes situações. Temos como objetivo das alertas na aplicação e mandar e-mails de aviso assim que a temperatura alcance a faixa de alerta. </w:t>
-      </w:r>
-    </w:p>
-    <w:p>
-      <w:pPr>
+        <w:t>Na faixa de alerta, enviaremos um email.</w:t>
+      </w:r>
+    </w:p>
+    <w:p>
+      <w:pPr>
+        <w:pStyle w:val="ListParagraph"/>
+        <w:numPr>
+          <w:ilvl w:val="0"/>
+          <w:numId w:val="2"/>
+        </w:numPr>
+        <w:shd w:val="clear" w:color="auto" w:fill="FFFFFF"/>
+        <w:spacing w:line="240" w:lineRule="auto"/>
+        <w:jc w:val="both"/>
+        <w:textAlignment w:val="baseline"/>
+        <w:rPr>
+          <w:rFonts w:ascii="Arial" w:hAnsi="Arial" w:cs="Arial"/>
+          <w:color w:val="000000" w:themeColor="text1"/>
+        </w:rPr>
+      </w:pPr>
+      <w:r>
+        <w:rPr>
+          <w:rFonts w:ascii="Arial" w:hAnsi="Arial" w:cs="Arial"/>
+          <w:color w:val="000000" w:themeColor="text1"/>
+        </w:rPr>
+        <w:t>Na faixa de emergência, enviaremos email e mensagem via celular(Whatsapp).</w:t>
+      </w:r>
+    </w:p>
+    <w:p>
+      <w:pPr>
+        <w:pStyle w:val="ListParagraph"/>
+        <w:numPr>
+          <w:ilvl w:val="0"/>
+          <w:numId w:val="2"/>
+        </w:numPr>
+        <w:shd w:val="clear" w:color="auto" w:fill="FFFFFF"/>
+        <w:spacing w:line="240" w:lineRule="auto"/>
+        <w:jc w:val="both"/>
+        <w:textAlignment w:val="baseline"/>
+        <w:rPr>
+          <w:rFonts w:ascii="Arial" w:hAnsi="Arial" w:cs="Arial"/>
+          <w:color w:val="000000" w:themeColor="text1"/>
+        </w:rPr>
+      </w:pPr>
+      <w:r>
+        <w:rPr>
+          <w:rFonts w:ascii="Arial" w:hAnsi="Arial" w:cs="Arial"/>
+          <w:color w:val="000000" w:themeColor="text1"/>
+        </w:rPr>
+        <w:t xml:space="preserve">Na faixa crítica, </w:t>
+      </w:r>
+      <w:r>
+        <w:rPr>
+          <w:rFonts w:ascii="Arial" w:hAnsi="Arial" w:cs="Arial"/>
+          <w:color w:val="000000" w:themeColor="text1"/>
+        </w:rPr>
+        <w:t>enviaremos email</w:t>
+      </w:r>
+      <w:r>
+        <w:rPr>
+          <w:rFonts w:ascii="Arial" w:hAnsi="Arial" w:cs="Arial"/>
+          <w:color w:val="000000" w:themeColor="text1"/>
+        </w:rPr>
+        <w:t>,</w:t>
+      </w:r>
+      <w:r>
+        <w:rPr>
+          <w:rFonts w:ascii="Arial" w:hAnsi="Arial" w:cs="Arial"/>
+          <w:color w:val="000000" w:themeColor="text1"/>
+        </w:rPr>
+        <w:t xml:space="preserve"> mensagem via celular(Whatsapp)</w:t>
+      </w:r>
+      <w:r>
+        <w:rPr>
+          <w:rFonts w:ascii="Arial" w:hAnsi="Arial" w:cs="Arial"/>
+          <w:color w:val="000000" w:themeColor="text1"/>
+        </w:rPr>
+        <w:t xml:space="preserve"> e ligação telefônica.</w:t>
+      </w:r>
+    </w:p>
+    <w:p>
+      <w:pPr>
+        <w:pStyle w:val="ListParagraph"/>
         <w:shd w:val="clear" w:color="auto" w:fill="FFFFFF"/>
         <w:spacing w:line="240" w:lineRule="auto"/>
         <w:jc w:val="both"/>
@@ -696,7 +839,19 @@
           <w:rPr>
             <w:rStyle w:val="Hyperlink"/>
           </w:rPr>
-          <w:t>https://www.condufibra.com.br/qual-temperatura-ideal-para-manter-um-data-center/</w:t>
+          <w:t>https://www.condufibra.com.br/qual-temperatura-ideal-para-manter-um</w:t>
+        </w:r>
+        <w:r>
+          <w:rPr>
+            <w:rStyle w:val="Hyperlink"/>
+          </w:rPr>
+          <w:t>-</w:t>
+        </w:r>
+        <w:r>
+          <w:rPr>
+            <w:rStyle w:val="Hyperlink"/>
+          </w:rPr>
+          <w:t>data-center/</w:t>
         </w:r>
       </w:hyperlink>
     </w:p>
@@ -712,7 +867,19 @@
           <w:rPr>
             <w:rStyle w:val="Hyperlink"/>
           </w:rPr>
-          <w:t>https://redestecnologia.com.br/qual-a-temperatura-ideal-de-um-data-center/</w:t>
+          <w:t>https://redestecnologia.com.br/qual-a-temperatura-ideal-de-um-dat</w:t>
+        </w:r>
+        <w:r>
+          <w:rPr>
+            <w:rStyle w:val="Hyperlink"/>
+          </w:rPr>
+          <w:t>a</w:t>
+        </w:r>
+        <w:r>
+          <w:rPr>
+            <w:rStyle w:val="Hyperlink"/>
+          </w:rPr>
+          <w:t>-center/</w:t>
         </w:r>
       </w:hyperlink>
     </w:p>
@@ -728,7 +895,19 @@
           <w:rPr>
             <w:rStyle w:val="Hyperlink"/>
           </w:rPr>
-          <w:t>http://www.getrotech.com.br/Artigos/monitoracao-temperatura-e-umidade-em-data-centers/</w:t>
+          <w:t>http://www.getrotech.com.br/Artigos/monitoracao-temperatura-e-umidade-e</w:t>
+        </w:r>
+        <w:r>
+          <w:rPr>
+            <w:rStyle w:val="Hyperlink"/>
+          </w:rPr>
+          <w:t>m</w:t>
+        </w:r>
+        <w:r>
+          <w:rPr>
+            <w:rStyle w:val="Hyperlink"/>
+          </w:rPr>
+          <w:t>-data-centers/</w:t>
         </w:r>
       </w:hyperlink>
     </w:p>
@@ -748,7 +927,19 @@
           <w:rPr>
             <w:rStyle w:val="Hyperlink"/>
           </w:rPr>
-          <w:t>http://blog.baudaeletronica.com.br/dht11-com-arduino/</w:t>
+          <w:t>http://blog.baudaeletronica.co</w:t>
+        </w:r>
+        <w:r>
+          <w:rPr>
+            <w:rStyle w:val="Hyperlink"/>
+          </w:rPr>
+          <w:t>m</w:t>
+        </w:r>
+        <w:r>
+          <w:rPr>
+            <w:rStyle w:val="Hyperlink"/>
+          </w:rPr>
+          <w:t>.br/dht11-com-arduino/</w:t>
         </w:r>
       </w:hyperlink>
       <w:r>
@@ -779,6 +970,119 @@
 <file path=word/numbering.xml><?xml version="1.0" encoding="utf-8"?>
 <w:numbering xmlns:wpc="http://schemas.microsoft.com/office/word/2010/wordprocessingCanvas" xmlns:cx="http://schemas.microsoft.com/office/drawing/2014/chartex" xmlns:cx1="http://schemas.microsoft.com/office/drawing/2015/9/8/chartex" xmlns:cx2="http://schemas.microsoft.com/office/drawing/2015/10/21/chartex" xmlns:cx3="http://schemas.microsoft.com/office/drawing/2016/5/9/chartex" xmlns:cx4="http://schemas.microsoft.com/office/drawing/2016/5/10/chartex" xmlns:cx5="http://schemas.microsoft.com/office/drawing/2016/5/11/chartex" xmlns:cx6="http://schemas.microsoft.com/office/drawing/2016/5/12/chartex" xmlns:cx7="http://schemas.microsoft.com/office/drawing/2016/5/13/chartex" xmlns:cx8="http://schemas.microsoft.com/office/drawing/2016/5/14/chartex" xmlns:mc="http://schemas.openxmlformats.org/markup-compatibility/2006" xmlns:aink="http://schemas.microsoft.com/office/drawing/2016/ink" xmlns:am3d="http://schemas.microsoft.com/office/drawing/2017/model3d" xmlns:o="urn:schemas-microsoft-com:office:office" xmlns:r="http://schemas.openxmlformats.org/officeDocument/2006/relationships" xmlns:m="http://schemas.openxmlformats.org/officeDocument/2006/math" xmlns:v="urn:schemas-microsoft-com:vml" xmlns:wp14="http://schemas.microsoft.com/office/word/2010/wordprocessingDrawing" xmlns:wp="http://schemas.openxmlformats.org/drawingml/2006/wordprocessingDrawing" xmlns:w10="urn:schemas-microsoft-com:office:word" xmlns:w="http://schemas.openxmlformats.org/wordprocessingml/2006/main" xmlns:w14="http://schemas.microsoft.com/office/word/2010/wordml" xmlns:w15="http://schemas.microsoft.com/office/word/2012/wordml" xmlns:w16cex="http://schemas.microsoft.com/office/word/2018/wordml/cex" xmlns:w16cid="http://schemas.microsoft.com/office/word/2016/wordml/cid" xmlns:w16="http://schemas.microsoft.com/office/word/2018/wordml" xmlns:w16se="http://schemas.microsoft.com/office/word/2015/wordml/symex" xmlns:wpg="http://schemas.microsoft.com/office/word/2010/wordprocessingGroup" xmlns:wpi="http://schemas.microsoft.com/office/word/2010/wordprocessingInk" xmlns:wne="http://schemas.microsoft.com/office/word/2006/wordml" xmlns:wps="http://schemas.microsoft.com/office/word/2010/wordprocessingShape" mc:Ignorable="w14 w15 w16se w16cid w16 w16cex wp14">
   <w:abstractNum w:abstractNumId="0" w15:restartNumberingAfterBreak="0">
+    <w:nsid w:val="2A930173"/>
+    <w:multiLevelType w:val="hybridMultilevel"/>
+    <w:tmpl w:val="831C6612"/>
+    <w:lvl w:ilvl="0" w:tplc="04160001">
+      <w:start w:val="1"/>
+      <w:numFmt w:val="bullet"/>
+      <w:lvlText w:val=""/>
+      <w:lvlJc w:val="left"/>
+      <w:pPr>
+        <w:ind w:left="720" w:hanging="360"/>
+      </w:pPr>
+      <w:rPr>
+        <w:rFonts w:ascii="Symbol" w:hAnsi="Symbol" w:hint="default"/>
+      </w:rPr>
+    </w:lvl>
+    <w:lvl w:ilvl="1" w:tplc="04160003" w:tentative="1">
+      <w:start w:val="1"/>
+      <w:numFmt w:val="bullet"/>
+      <w:lvlText w:val="o"/>
+      <w:lvlJc w:val="left"/>
+      <w:pPr>
+        <w:ind w:left="1440" w:hanging="360"/>
+      </w:pPr>
+      <w:rPr>
+        <w:rFonts w:ascii="Courier New" w:hAnsi="Courier New" w:cs="Courier New" w:hint="default"/>
+      </w:rPr>
+    </w:lvl>
+    <w:lvl w:ilvl="2" w:tplc="04160005" w:tentative="1">
+      <w:start w:val="1"/>
+      <w:numFmt w:val="bullet"/>
+      <w:lvlText w:val=""/>
+      <w:lvlJc w:val="left"/>
+      <w:pPr>
+        <w:ind w:left="2160" w:hanging="360"/>
+      </w:pPr>
+      <w:rPr>
+        <w:rFonts w:ascii="Wingdings" w:hAnsi="Wingdings" w:hint="default"/>
+      </w:rPr>
+    </w:lvl>
+    <w:lvl w:ilvl="3" w:tplc="04160001" w:tentative="1">
+      <w:start w:val="1"/>
+      <w:numFmt w:val="bullet"/>
+      <w:lvlText w:val=""/>
+      <w:lvlJc w:val="left"/>
+      <w:pPr>
+        <w:ind w:left="2880" w:hanging="360"/>
+      </w:pPr>
+      <w:rPr>
+        <w:rFonts w:ascii="Symbol" w:hAnsi="Symbol" w:hint="default"/>
+      </w:rPr>
+    </w:lvl>
+    <w:lvl w:ilvl="4" w:tplc="04160003" w:tentative="1">
+      <w:start w:val="1"/>
+      <w:numFmt w:val="bullet"/>
+      <w:lvlText w:val="o"/>
+      <w:lvlJc w:val="left"/>
+      <w:pPr>
+        <w:ind w:left="3600" w:hanging="360"/>
+      </w:pPr>
+      <w:rPr>
+        <w:rFonts w:ascii="Courier New" w:hAnsi="Courier New" w:cs="Courier New" w:hint="default"/>
+      </w:rPr>
+    </w:lvl>
+    <w:lvl w:ilvl="5" w:tplc="04160005" w:tentative="1">
+      <w:start w:val="1"/>
+      <w:numFmt w:val="bullet"/>
+      <w:lvlText w:val=""/>
+      <w:lvlJc w:val="left"/>
+      <w:pPr>
+        <w:ind w:left="4320" w:hanging="360"/>
+      </w:pPr>
+      <w:rPr>
+        <w:rFonts w:ascii="Wingdings" w:hAnsi="Wingdings" w:hint="default"/>
+      </w:rPr>
+    </w:lvl>
+    <w:lvl w:ilvl="6" w:tplc="04160001" w:tentative="1">
+      <w:start w:val="1"/>
+      <w:numFmt w:val="bullet"/>
+      <w:lvlText w:val=""/>
+      <w:lvlJc w:val="left"/>
+      <w:pPr>
+        <w:ind w:left="5040" w:hanging="360"/>
+      </w:pPr>
+      <w:rPr>
+        <w:rFonts w:ascii="Symbol" w:hAnsi="Symbol" w:hint="default"/>
+      </w:rPr>
+    </w:lvl>
+    <w:lvl w:ilvl="7" w:tplc="04160003" w:tentative="1">
+      <w:start w:val="1"/>
+      <w:numFmt w:val="bullet"/>
+      <w:lvlText w:val="o"/>
+      <w:lvlJc w:val="left"/>
+      <w:pPr>
+        <w:ind w:left="5760" w:hanging="360"/>
+      </w:pPr>
+      <w:rPr>
+        <w:rFonts w:ascii="Courier New" w:hAnsi="Courier New" w:cs="Courier New" w:hint="default"/>
+      </w:rPr>
+    </w:lvl>
+    <w:lvl w:ilvl="8" w:tplc="04160005" w:tentative="1">
+      <w:start w:val="1"/>
+      <w:numFmt w:val="bullet"/>
+      <w:lvlText w:val=""/>
+      <w:lvlJc w:val="left"/>
+      <w:pPr>
+        <w:ind w:left="6480" w:hanging="360"/>
+      </w:pPr>
+      <w:rPr>
+        <w:rFonts w:ascii="Wingdings" w:hAnsi="Wingdings" w:hint="default"/>
+      </w:rPr>
+    </w:lvl>
+  </w:abstractNum>
+  <w:abstractNum w:abstractNumId="1" w15:restartNumberingAfterBreak="0">
     <w:nsid w:val="30D645D9"/>
     <w:multiLevelType w:val="multilevel"/>
     <w:tmpl w:val="9EF47B6A"/>
@@ -928,6 +1232,9 @@
     </w:lvl>
   </w:abstractNum>
   <w:num w:numId="1">
+    <w:abstractNumId w:val="1"/>
+  </w:num>
+  <w:num w:numId="2">
     <w:abstractNumId w:val="0"/>
   </w:num>
 </w:numbering>
@@ -1332,11 +1639,11 @@
     <w:name w:val="Normal"/>
     <w:qFormat/>
   </w:style>
-  <w:style w:type="paragraph" w:styleId="Ttulo1">
+  <w:style w:type="paragraph" w:styleId="Heading1">
     <w:name w:val="heading 1"/>
     <w:basedOn w:val="Normal"/>
     <w:next w:val="Normal"/>
-    <w:link w:val="Ttulo1Char"/>
+    <w:link w:val="Heading1Char"/>
     <w:uiPriority w:val="9"/>
     <w:qFormat/>
     <w:rsid w:val="00CC54AA"/>
@@ -1353,10 +1660,10 @@
       <w:szCs w:val="32"/>
     </w:rPr>
   </w:style>
-  <w:style w:type="paragraph" w:styleId="Ttulo2">
+  <w:style w:type="paragraph" w:styleId="Heading2">
     <w:name w:val="heading 2"/>
     <w:basedOn w:val="Normal"/>
-    <w:link w:val="Ttulo2Char"/>
+    <w:link w:val="Heading2Char"/>
     <w:uiPriority w:val="9"/>
     <w:qFormat/>
     <w:rsid w:val="00CC54AA"/>
@@ -1373,13 +1680,13 @@
       <w:lang w:eastAsia="pt-BR"/>
     </w:rPr>
   </w:style>
-  <w:style w:type="character" w:default="1" w:styleId="Fontepargpadro">
+  <w:style w:type="character" w:default="1" w:styleId="DefaultParagraphFont">
     <w:name w:val="Default Paragraph Font"/>
     <w:uiPriority w:val="1"/>
     <w:semiHidden/>
     <w:unhideWhenUsed/>
   </w:style>
-  <w:style w:type="table" w:default="1" w:styleId="Tabelanormal">
+  <w:style w:type="table" w:default="1" w:styleId="TableNormal">
     <w:name w:val="Normal Table"/>
     <w:uiPriority w:val="99"/>
     <w:semiHidden/>
@@ -1394,7 +1701,7 @@
       </w:tblCellMar>
     </w:tblPr>
   </w:style>
-  <w:style w:type="numbering" w:default="1" w:styleId="Semlista">
+  <w:style w:type="numbering" w:default="1" w:styleId="NoList">
     <w:name w:val="No List"/>
     <w:uiPriority w:val="99"/>
     <w:semiHidden/>
@@ -1417,9 +1724,9 @@
       <w:lang w:eastAsia="pt-BR"/>
     </w:rPr>
   </w:style>
-  <w:style w:type="character" w:styleId="Forte">
+  <w:style w:type="character" w:styleId="Strong">
     <w:name w:val="Strong"/>
-    <w:basedOn w:val="Fontepargpadro"/>
+    <w:basedOn w:val="DefaultParagraphFont"/>
     <w:uiPriority w:val="22"/>
     <w:qFormat/>
     <w:rsid w:val="00CC54AA"/>
@@ -1428,10 +1735,10 @@
       <w:bCs/>
     </w:rPr>
   </w:style>
-  <w:style w:type="character" w:customStyle="1" w:styleId="Ttulo2Char">
-    <w:name w:val="Título 2 Char"/>
-    <w:basedOn w:val="Fontepargpadro"/>
-    <w:link w:val="Ttulo2"/>
+  <w:style w:type="character" w:customStyle="1" w:styleId="Heading2Char">
+    <w:name w:val="Heading 2 Char"/>
+    <w:basedOn w:val="DefaultParagraphFont"/>
+    <w:link w:val="Heading2"/>
     <w:uiPriority w:val="9"/>
     <w:rsid w:val="00CC54AA"/>
     <w:rPr>
@@ -1443,9 +1750,9 @@
       <w:lang w:eastAsia="pt-BR"/>
     </w:rPr>
   </w:style>
-  <w:style w:type="character" w:styleId="nfase">
+  <w:style w:type="character" w:styleId="Emphasis">
     <w:name w:val="Emphasis"/>
-    <w:basedOn w:val="Fontepargpadro"/>
+    <w:basedOn w:val="DefaultParagraphFont"/>
     <w:uiPriority w:val="20"/>
     <w:qFormat/>
     <w:rsid w:val="00CC54AA"/>
@@ -1456,7 +1763,7 @@
   </w:style>
   <w:style w:type="character" w:styleId="Hyperlink">
     <w:name w:val="Hyperlink"/>
-    <w:basedOn w:val="Fontepargpadro"/>
+    <w:basedOn w:val="DefaultParagraphFont"/>
     <w:uiPriority w:val="99"/>
     <w:semiHidden/>
     <w:unhideWhenUsed/>
@@ -1466,10 +1773,10 @@
       <w:u w:val="single"/>
     </w:rPr>
   </w:style>
-  <w:style w:type="character" w:customStyle="1" w:styleId="Ttulo1Char">
-    <w:name w:val="Título 1 Char"/>
-    <w:basedOn w:val="Fontepargpadro"/>
-    <w:link w:val="Ttulo1"/>
+  <w:style w:type="character" w:customStyle="1" w:styleId="Heading1Char">
+    <w:name w:val="Heading 1 Char"/>
+    <w:basedOn w:val="DefaultParagraphFont"/>
+    <w:link w:val="Heading1"/>
     <w:uiPriority w:val="9"/>
     <w:rsid w:val="00CC54AA"/>
     <w:rPr>
@@ -1491,6 +1798,69 @@
       <w:sz w:val="24"/>
       <w:szCs w:val="24"/>
       <w:lang w:eastAsia="pt-BR"/>
+    </w:rPr>
+  </w:style>
+  <w:style w:type="paragraph" w:styleId="z-TopofForm">
+    <w:name w:val="HTML Top of Form"/>
+    <w:basedOn w:val="Normal"/>
+    <w:next w:val="Normal"/>
+    <w:link w:val="z-TopofFormChar"/>
+    <w:hidden/>
+    <w:uiPriority w:val="99"/>
+    <w:semiHidden/>
+    <w:unhideWhenUsed/>
+    <w:rsid w:val="006115D2"/>
+    <w:pPr>
+      <w:pBdr>
+        <w:bottom w:val="single" w:sz="6" w:space="1" w:color="auto"/>
+      </w:pBdr>
+      <w:spacing w:after="0" w:line="240" w:lineRule="auto"/>
+      <w:jc w:val="center"/>
+    </w:pPr>
+    <w:rPr>
+      <w:rFonts w:ascii="Arial" w:eastAsia="Times New Roman" w:hAnsi="Arial" w:cs="Arial"/>
+      <w:vanish/>
+      <w:sz w:val="16"/>
+      <w:szCs w:val="16"/>
+      <w:lang w:eastAsia="pt-BR"/>
+    </w:rPr>
+  </w:style>
+  <w:style w:type="character" w:customStyle="1" w:styleId="z-TopofFormChar">
+    <w:name w:val="z-Top of Form Char"/>
+    <w:basedOn w:val="DefaultParagraphFont"/>
+    <w:link w:val="z-TopofForm"/>
+    <w:uiPriority w:val="99"/>
+    <w:semiHidden/>
+    <w:rsid w:val="006115D2"/>
+    <w:rPr>
+      <w:rFonts w:ascii="Arial" w:eastAsia="Times New Roman" w:hAnsi="Arial" w:cs="Arial"/>
+      <w:vanish/>
+      <w:sz w:val="16"/>
+      <w:szCs w:val="16"/>
+      <w:lang w:eastAsia="pt-BR"/>
+    </w:rPr>
+  </w:style>
+  <w:style w:type="paragraph" w:styleId="ListParagraph">
+    <w:name w:val="List Paragraph"/>
+    <w:basedOn w:val="Normal"/>
+    <w:uiPriority w:val="34"/>
+    <w:qFormat/>
+    <w:rsid w:val="00826FA6"/>
+    <w:pPr>
+      <w:ind w:left="720"/>
+      <w:contextualSpacing/>
+    </w:pPr>
+  </w:style>
+  <w:style w:type="character" w:styleId="FollowedHyperlink">
+    <w:name w:val="FollowedHyperlink"/>
+    <w:basedOn w:val="DefaultParagraphFont"/>
+    <w:uiPriority w:val="99"/>
+    <w:semiHidden/>
+    <w:unhideWhenUsed/>
+    <w:rsid w:val="001E7201"/>
+    <w:rPr>
+      <w:color w:val="954F72" w:themeColor="followedHyperlink"/>
+      <w:u w:val="single"/>
     </w:rPr>
   </w:style>
 </w:styles>

</xml_diff>